<commit_message>
Should be half done
</commit_message>
<xml_diff>
--- a/PostLab2.docx
+++ b/PostLab2.docx
@@ -21,28 +21,178 @@
           <w:sz w:val="22"/>
           <w:szCs w:val="22"/>
         </w:rPr>
-        <w:t xml:space="preserve">1. Scan of completed “Lab2 Submission Form” as the report front page. Don’t forget to fill out the “total logic elements” and the Worst Case Speed (ns) </w:t>
-      </w:r>
-      <w:proofErr w:type="spellStart"/>
-      <w:r>
-        <w:rPr>
-          <w:sz w:val="22"/>
-          <w:szCs w:val="22"/>
-        </w:rPr>
-        <w:t>t</w:t>
+        <w:t>1. Scan of completed “Lab2 Submission Form” as the report front page. Don’t forget to fill out the “total logic elements” and the Worst Case Speed (ns) t</w:t>
       </w:r>
       <w:r>
         <w:rPr>
           <w:sz w:val="14"/>
           <w:szCs w:val="14"/>
         </w:rPr>
-        <w:t>pd</w:t>
-      </w:r>
-      <w:proofErr w:type="spellEnd"/>
-      <w:r>
-        <w:rPr>
-          <w:sz w:val="14"/>
-          <w:szCs w:val="14"/>
+        <w:t xml:space="preserve">pd </w:t>
+      </w:r>
+      <w:r>
+        <w:rPr>
+          <w:sz w:val="22"/>
+          <w:szCs w:val="22"/>
+        </w:rPr>
+        <w:t xml:space="preserve">in the form. </w:t>
+      </w:r>
+    </w:p>
+    <w:p>
+      <w:pPr>
+        <w:pStyle w:val="Default"/>
+        <w:spacing w:after="4"/>
+        <w:rPr>
+          <w:sz w:val="22"/>
+          <w:szCs w:val="22"/>
+        </w:rPr>
+      </w:pPr>
+      <w:r>
+        <w:rPr>
+          <w:sz w:val="22"/>
+          <w:szCs w:val="22"/>
+        </w:rPr>
+        <w:t xml:space="preserve">2. Implementation procedure, design decisions, encountered problems or bugs with solution to them, debugging </w:t>
+      </w:r>
+    </w:p>
+    <w:p>
+      <w:pPr>
+        <w:pStyle w:val="Default"/>
+        <w:spacing w:after="4"/>
+        <w:rPr>
+          <w:sz w:val="22"/>
+          <w:szCs w:val="22"/>
+        </w:rPr>
+      </w:pPr>
+      <w:r>
+        <w:rPr>
+          <w:sz w:val="22"/>
+          <w:szCs w:val="22"/>
+        </w:rPr>
+        <w:t xml:space="preserve">techniques and RTL view of your circuit (2 pages max). </w:t>
+      </w:r>
+    </w:p>
+    <w:p>
+      <w:pPr>
+        <w:pStyle w:val="Default"/>
+        <w:spacing w:after="4"/>
+        <w:rPr>
+          <w:sz w:val="22"/>
+          <w:szCs w:val="22"/>
+        </w:rPr>
+      </w:pPr>
+    </w:p>
+    <w:p>
+      <w:pPr>
+        <w:pStyle w:val="Default"/>
+        <w:spacing w:after="4"/>
+        <w:rPr>
+          <w:sz w:val="22"/>
+          <w:szCs w:val="22"/>
+        </w:rPr>
+      </w:pPr>
+      <w:r>
+        <w:rPr>
+          <w:sz w:val="22"/>
+          <w:szCs w:val="22"/>
+        </w:rPr>
+        <w:t xml:space="preserve">Required to implement a simple calculator with 4 pre-defined operations: AND, OR, XOR, ADD. The type of operation is specified by </w:t>
+      </w:r>
+      <w:r>
+        <w:rPr>
+          <w:sz w:val="22"/>
+          <w:szCs w:val="22"/>
+        </w:rPr>
+        <w:t>a 2-</w:t>
+      </w:r>
+      <w:r>
+        <w:rPr>
+          <w:sz w:val="22"/>
+          <w:szCs w:val="22"/>
+        </w:rPr>
+        <w:t xml:space="preserve">bit input </w:t>
+      </w:r>
+      <w:r>
+        <w:rPr>
+          <w:sz w:val="22"/>
+          <w:szCs w:val="22"/>
+        </w:rPr>
+        <w:t xml:space="preserve">signal </w:t>
+      </w:r>
+      <w:r>
+        <w:rPr>
+          <w:sz w:val="22"/>
+          <w:szCs w:val="22"/>
+        </w:rPr>
+        <w:t>using switches (17:16)</w:t>
+      </w:r>
+      <w:r>
+        <w:rPr>
+          <w:sz w:val="22"/>
+          <w:szCs w:val="22"/>
+        </w:rPr>
+        <w:t>, 00 for AND, 01 for OR, 10 for XOR, and 11 for ADD</w:t>
+      </w:r>
+      <w:r>
+        <w:rPr>
+          <w:sz w:val="22"/>
+          <w:szCs w:val="22"/>
+        </w:rPr>
+        <w:t>.  Operand 1 and</w:t>
+      </w:r>
+      <w:r>
+        <w:rPr>
+          <w:sz w:val="22"/>
+          <w:szCs w:val="22"/>
+        </w:rPr>
+        <w:t xml:space="preserve"> Operand 2 are both 8-bit input signals</w:t>
+      </w:r>
+      <w:r>
+        <w:rPr>
+          <w:sz w:val="22"/>
+          <w:szCs w:val="22"/>
+        </w:rPr>
+        <w:t>, defined by switches (7:0) and switches (15:8), respectively. The hexadecimal values of the operands are each displayed on a pair of seven-segment blocks</w:t>
+      </w:r>
+      <w:r>
+        <w:rPr>
+          <w:sz w:val="22"/>
+          <w:szCs w:val="22"/>
+        </w:rPr>
+        <w:t>, hex5, hex4 and hex7, hex6, respectively</w:t>
+      </w:r>
+      <w:r>
+        <w:rPr>
+          <w:sz w:val="22"/>
+          <w:szCs w:val="22"/>
+        </w:rPr>
+        <w:t>. The</w:t>
+      </w:r>
+      <w:r>
+        <w:rPr>
+          <w:sz w:val="22"/>
+          <w:szCs w:val="22"/>
+        </w:rPr>
+        <w:t xml:space="preserve"> corresponding 2-bit value of the operator </w:t>
+      </w:r>
+      <w:r>
+        <w:rPr>
+          <w:sz w:val="22"/>
+          <w:szCs w:val="22"/>
+        </w:rPr>
+        <w:t xml:space="preserve">is represented </w:t>
+      </w:r>
+      <w:r>
+        <w:rPr>
+          <w:sz w:val="22"/>
+          <w:szCs w:val="22"/>
+        </w:rPr>
+        <w:t xml:space="preserve">with two red LEDs. </w:t>
+      </w:r>
+      <w:r>
+        <w:rPr>
+          <w:sz w:val="22"/>
+          <w:szCs w:val="22"/>
         </w:rPr>
         <w:t xml:space="preserve"> </w:t>
       </w:r>
@@ -51,212 +201,98 @@
           <w:sz w:val="22"/>
           <w:szCs w:val="22"/>
         </w:rPr>
-        <w:t xml:space="preserve">in the form. </w:t>
-      </w:r>
-    </w:p>
-    <w:p>
-      <w:pPr>
-        <w:pStyle w:val="Default"/>
-        <w:spacing w:after="4"/>
-        <w:rPr>
-          <w:sz w:val="22"/>
-          <w:szCs w:val="22"/>
-        </w:rPr>
-      </w:pPr>
-      <w:r>
-        <w:rPr>
-          <w:sz w:val="22"/>
-          <w:szCs w:val="22"/>
-        </w:rPr>
-        <w:t xml:space="preserve">2. Implementation procedure, design decisions, encountered problems or bugs with solution to them, debugging </w:t>
-      </w:r>
-    </w:p>
-    <w:p>
-      <w:pPr>
-        <w:pStyle w:val="Default"/>
-        <w:spacing w:after="4"/>
-        <w:rPr>
-          <w:sz w:val="22"/>
-          <w:szCs w:val="22"/>
-        </w:rPr>
-      </w:pPr>
-      <w:proofErr w:type="gramStart"/>
-      <w:r>
-        <w:rPr>
-          <w:sz w:val="22"/>
-          <w:szCs w:val="22"/>
-        </w:rPr>
-        <w:t>techniques</w:t>
-      </w:r>
-      <w:proofErr w:type="gramEnd"/>
-      <w:r>
-        <w:rPr>
-          <w:sz w:val="22"/>
-          <w:szCs w:val="22"/>
-        </w:rPr>
-        <w:t xml:space="preserve"> and RTL view of your circuit (2 pages max). </w:t>
-      </w:r>
-    </w:p>
-    <w:p>
-      <w:pPr>
-        <w:pStyle w:val="Default"/>
-        <w:spacing w:after="4"/>
-        <w:rPr>
-          <w:sz w:val="22"/>
-          <w:szCs w:val="22"/>
-        </w:rPr>
-      </w:pPr>
-    </w:p>
-    <w:p>
-      <w:pPr>
-        <w:pStyle w:val="Default"/>
-        <w:spacing w:after="4"/>
-        <w:rPr>
-          <w:sz w:val="22"/>
-          <w:szCs w:val="22"/>
-        </w:rPr>
-      </w:pPr>
-      <w:r>
-        <w:rPr>
-          <w:sz w:val="22"/>
-          <w:szCs w:val="22"/>
-        </w:rPr>
-        <w:t xml:space="preserve">Required to implement a simple calculator with 4 pre-defined operations: AND, OR, XOR, ADD. The type of operation is specified by </w:t>
-      </w:r>
-      <w:r>
-        <w:rPr>
-          <w:sz w:val="22"/>
-          <w:szCs w:val="22"/>
-        </w:rPr>
-        <w:t>a 2-</w:t>
-      </w:r>
-      <w:r>
-        <w:rPr>
-          <w:sz w:val="22"/>
-          <w:szCs w:val="22"/>
-        </w:rPr>
-        <w:t xml:space="preserve">bit input </w:t>
-      </w:r>
-      <w:r>
-        <w:rPr>
-          <w:sz w:val="22"/>
-          <w:szCs w:val="22"/>
-        </w:rPr>
-        <w:t xml:space="preserve">signal </w:t>
-      </w:r>
-      <w:r>
-        <w:rPr>
-          <w:sz w:val="22"/>
-          <w:szCs w:val="22"/>
-        </w:rPr>
-        <w:t>using switches (17:16)</w:t>
-      </w:r>
-      <w:r>
-        <w:rPr>
-          <w:sz w:val="22"/>
-          <w:szCs w:val="22"/>
-        </w:rPr>
-        <w:t>, 00 for AND, 01 for OR, 10 for XOR, and 11 for ADD</w:t>
-      </w:r>
-      <w:r>
-        <w:rPr>
-          <w:sz w:val="22"/>
-          <w:szCs w:val="22"/>
-        </w:rPr>
-        <w:t>.  Operand 1 and</w:t>
-      </w:r>
-      <w:r>
-        <w:rPr>
-          <w:sz w:val="22"/>
-          <w:szCs w:val="22"/>
-        </w:rPr>
-        <w:t xml:space="preserve"> Operand 2 are both 8-bit input signals</w:t>
-      </w:r>
-      <w:r>
-        <w:rPr>
-          <w:sz w:val="22"/>
-          <w:szCs w:val="22"/>
-        </w:rPr>
-        <w:t>, defined by switches (7:0) and switches (15:8), respectively. The hexadecimal values of the operands are each displayed on a pair of seven-segment blocks</w:t>
-      </w:r>
-      <w:r>
-        <w:rPr>
-          <w:sz w:val="22"/>
-          <w:szCs w:val="22"/>
-        </w:rPr>
-        <w:t>, hex5, hex4 and hex7, hex6, respectively</w:t>
-      </w:r>
-      <w:r>
-        <w:rPr>
-          <w:sz w:val="22"/>
-          <w:szCs w:val="22"/>
-        </w:rPr>
-        <w:t>. The</w:t>
-      </w:r>
-      <w:r>
-        <w:rPr>
-          <w:sz w:val="22"/>
-          <w:szCs w:val="22"/>
-        </w:rPr>
-        <w:t xml:space="preserve"> corresponding 2-bit value of the operator </w:t>
-      </w:r>
-      <w:r>
-        <w:rPr>
-          <w:sz w:val="22"/>
-          <w:szCs w:val="22"/>
-        </w:rPr>
-        <w:t xml:space="preserve">is represented </w:t>
-      </w:r>
-      <w:r>
-        <w:rPr>
-          <w:sz w:val="22"/>
-          <w:szCs w:val="22"/>
-        </w:rPr>
-        <w:t xml:space="preserve">with two red LEDs. </w:t>
-      </w:r>
-      <w:r>
-        <w:rPr>
-          <w:sz w:val="22"/>
-          <w:szCs w:val="22"/>
-        </w:rPr>
-        <w:t xml:space="preserve"> </w:t>
-      </w:r>
-      <w:r>
-        <w:rPr>
-          <w:sz w:val="22"/>
-          <w:szCs w:val="22"/>
-        </w:rPr>
-        <w:t>The result of the operation is represented on the three seven segment displays (hex2, hex1, hex0). Since the addition of two 8-bit numbers can cause overflow, hex2 can display 1 when needed, or be blank otherwise.</w:t>
-      </w:r>
+        <w:t xml:space="preserve">The result of the operation is represented on the three seven segment displays (hex2, hex1, hex0). Since the addition of two 8-bit numbers can cause overflow, hex2 can display 1 when needed, or be blank otherwise. </w:t>
+      </w:r>
+    </w:p>
+    <w:p>
+      <w:pPr>
+        <w:pStyle w:val="Default"/>
+        <w:spacing w:after="4"/>
+        <w:rPr>
+          <w:sz w:val="22"/>
+          <w:szCs w:val="22"/>
+        </w:rPr>
+      </w:pPr>
+    </w:p>
+    <w:p>
+      <w:pPr>
+        <w:pStyle w:val="Default"/>
+        <w:spacing w:after="4"/>
+        <w:rPr>
+          <w:sz w:val="22"/>
+          <w:szCs w:val="22"/>
+        </w:rPr>
+      </w:pPr>
+      <w:r>
+        <w:rPr>
+          <w:sz w:val="22"/>
+          <w:szCs w:val="22"/>
+        </w:rPr>
+        <w:t>A lot of trouble with the debugging process,</w:t>
+      </w:r>
+    </w:p>
+    <w:p>
+      <w:pPr>
+        <w:pStyle w:val="Default"/>
+        <w:spacing w:after="4"/>
+        <w:rPr>
+          <w:sz w:val="22"/>
+          <w:szCs w:val="22"/>
+        </w:rPr>
+      </w:pPr>
+      <w:r>
+        <w:rPr>
+          <w:sz w:val="22"/>
+          <w:szCs w:val="22"/>
+        </w:rPr>
+        <w:t>Issues with syntax errors, for example trying to incorporate and if statement sequence?? Which doesn’t work..</w:t>
+      </w:r>
+    </w:p>
+    <w:p>
+      <w:pPr>
+        <w:pStyle w:val="Default"/>
+        <w:spacing w:after="4"/>
+        <w:rPr>
+          <w:sz w:val="22"/>
+          <w:szCs w:val="22"/>
+        </w:rPr>
+      </w:pPr>
+      <w:r>
+        <w:rPr>
+          <w:sz w:val="22"/>
+          <w:szCs w:val="22"/>
+        </w:rPr>
+        <w:t>Issues matching up the correct vector length</w:t>
+      </w:r>
+    </w:p>
+    <w:p>
+      <w:pPr>
+        <w:pStyle w:val="Default"/>
+        <w:spacing w:after="4"/>
+        <w:rPr>
+          <w:sz w:val="22"/>
+          <w:szCs w:val="22"/>
+        </w:rPr>
+      </w:pPr>
+      <w:r>
+        <w:rPr>
+          <w:sz w:val="22"/>
+          <w:szCs w:val="22"/>
+        </w:rPr>
+        <w:t>For example reassigning signals is only allowed provided that the new logic vector has the same length</w:t>
+      </w:r>
+    </w:p>
+    <w:p>
+      <w:pPr>
+        <w:pStyle w:val="Default"/>
+        <w:spacing w:after="4"/>
+        <w:rPr>
+          <w:sz w:val="22"/>
+          <w:szCs w:val="22"/>
+        </w:rPr>
+      </w:pPr>
       <w:bookmarkStart w:id="0" w:name="_GoBack"/>
       <w:bookmarkEnd w:id="0"/>
-      <w:r>
-        <w:rPr>
-          <w:sz w:val="22"/>
-          <w:szCs w:val="22"/>
-        </w:rPr>
-        <w:t xml:space="preserve"> </w:t>
-      </w:r>
-    </w:p>
-    <w:p>
-      <w:pPr>
-        <w:pStyle w:val="Default"/>
-        <w:spacing w:after="4"/>
-        <w:rPr>
-          <w:sz w:val="22"/>
-          <w:szCs w:val="22"/>
-        </w:rPr>
-      </w:pPr>
-    </w:p>
-    <w:p>
-      <w:pPr>
-        <w:pStyle w:val="Default"/>
-        <w:spacing w:after="4"/>
-        <w:rPr>
-          <w:sz w:val="22"/>
-          <w:szCs w:val="22"/>
-        </w:rPr>
-      </w:pPr>
     </w:p>
     <w:p>
       <w:pPr>

</xml_diff>